<commit_message>
Editado archivo Entrega1: se ha añadido el prototipado
</commit_message>
<xml_diff>
--- a/Documentos/Entrega 1.docx
+++ b/Documentos/Entrega 1.docx
@@ -171,13 +171,21 @@
         <w:t>El objetivo principal de este proyecto es ofrecer una solución práctica, escalable y fácil de usar para los amantes de la cocina, permitiendo a los usuarios compartir sus creaciones de manera sencilla y accesible. Además, se incluirán funciones que fomenten la interacción social, como comentarios, valoraciones y recomendaciones.</w:t>
       </w:r>
     </w:p>
-    <w:p/>
+    <w:p>
+      <w:r>
+        <w:br w:type="page"/>
+      </w:r>
+    </w:p>
     <w:p>
       <w:pPr>
         <w:pStyle w:val="Ttulo2"/>
       </w:pPr>
       <w:r>
-        <w:t>Prototipo</w:t>
+        <w:lastRenderedPageBreak/>
+        <w:t>Prototip</w:t>
+      </w:r>
+      <w:r>
+        <w:t>ado</w:t>
       </w:r>
     </w:p>
     <w:p>
@@ -194,10 +202,832 @@
           <w:rFonts w:ascii="Calibri" w:hAnsi="Calibri" w:cs="Calibri"/>
           <w:sz w:val="24"/>
           <w:szCs w:val="24"/>
-        </w:rPr>
-        <w:t>Abc</w:t>
+          <w:u w:val="single"/>
+        </w:rPr>
+        <w:t>Wireframing</w:t>
       </w:r>
       <w:proofErr w:type="spellEnd"/>
+      <w:r>
+        <w:rPr>
+          <w:rFonts w:ascii="Calibri" w:hAnsi="Calibri" w:cs="Calibri"/>
+          <w:sz w:val="24"/>
+          <w:szCs w:val="24"/>
+          <w:u w:val="single"/>
+        </w:rPr>
+        <w:t xml:space="preserve"> (hecho con Miro): </w:t>
+      </w:r>
+      <w:hyperlink r:id="rId5" w:history="1">
+        <w:r>
+          <w:rPr>
+            <w:rStyle w:val="Hipervnculo"/>
+            <w:rFonts w:ascii="Calibri" w:hAnsi="Calibri" w:cs="Calibri"/>
+            <w:sz w:val="24"/>
+            <w:szCs w:val="24"/>
+          </w:rPr>
+          <w:t>https://miro.com/welcomeonboard/eGptdE1iVEdpZmcvM1M1RlJwTERXUmZmTkZjN3FxRGgrTEFoc0JKblNkekZ2eE8xYWR6UXpFbm9vWEEwR1pLcFd6WE8rSUNDRnZiTGFpakZEN244ZUgyTlVIZVhZNGNGdXJzbXJFNmFqNW5FSmJxY1lhQWFjNE9JNEl3SSs4SHhBd044SHFHaVlWYWk0d3NxeHNmeG9BPT0hdjE=?share_link_id=690549974316</w:t>
+        </w:r>
+      </w:hyperlink>
+    </w:p>
+    <w:p>
+      <w:pPr>
+        <w:rPr>
+          <w:rFonts w:ascii="Calibri" w:hAnsi="Calibri" w:cs="Calibri"/>
+          <w:sz w:val="24"/>
+          <w:szCs w:val="24"/>
+        </w:rPr>
+      </w:pPr>
+      <w:r>
+        <w:rPr>
+          <w:rFonts w:ascii="Calibri" w:hAnsi="Calibri" w:cs="Calibri"/>
+          <w:sz w:val="24"/>
+          <w:szCs w:val="24"/>
+        </w:rPr>
+        <w:drawing>
+          <wp:inline distT="0" distB="0" distL="0" distR="0" wp14:anchorId="02647B5E" wp14:editId="75FB3DA3">
+            <wp:extent cx="5361977" cy="4114800"/>
+            <wp:effectExtent l="0" t="0" r="0" b="0"/>
+            <wp:docPr id="1037453653" name="Imagen 1" descr="Interfaz de usuario gráfica&#10;&#10;El contenido generado por IA puede ser incorrecto."/>
+            <wp:cNvGraphicFramePr>
+              <a:graphicFrameLocks xmlns:a="http://schemas.openxmlformats.org/drawingml/2006/main" noChangeAspect="1"/>
+            </wp:cNvGraphicFramePr>
+            <a:graphic xmlns:a="http://schemas.openxmlformats.org/drawingml/2006/main">
+              <a:graphicData uri="http://schemas.openxmlformats.org/drawingml/2006/picture">
+                <pic:pic xmlns:pic="http://schemas.openxmlformats.org/drawingml/2006/picture">
+                  <pic:nvPicPr>
+                    <pic:cNvPr id="1037453653" name="Imagen 1" descr="Interfaz de usuario gráfica&#10;&#10;El contenido generado por IA puede ser incorrecto."/>
+                    <pic:cNvPicPr/>
+                  </pic:nvPicPr>
+                  <pic:blipFill>
+                    <a:blip r:embed="rId6"/>
+                    <a:stretch>
+                      <a:fillRect/>
+                    </a:stretch>
+                  </pic:blipFill>
+                  <pic:spPr>
+                    <a:xfrm>
+                      <a:off x="0" y="0"/>
+                      <a:ext cx="5363447" cy="4115928"/>
+                    </a:xfrm>
+                    <a:prstGeom prst="rect">
+                      <a:avLst/>
+                    </a:prstGeom>
+                  </pic:spPr>
+                </pic:pic>
+              </a:graphicData>
+            </a:graphic>
+          </wp:inline>
+        </w:drawing>
+      </w:r>
+    </w:p>
+    <w:p>
+      <w:pPr>
+        <w:rPr>
+          <w:rFonts w:ascii="Calibri" w:hAnsi="Calibri" w:cs="Calibri"/>
+          <w:sz w:val="24"/>
+          <w:szCs w:val="24"/>
+          <w:u w:val="single"/>
+        </w:rPr>
+      </w:pPr>
+      <w:r>
+        <w:rPr>
+          <w:rFonts w:ascii="Calibri" w:hAnsi="Calibri" w:cs="Calibri"/>
+          <w:sz w:val="24"/>
+          <w:szCs w:val="24"/>
+          <w:u w:val="single"/>
+        </w:rPr>
+        <w:br w:type="page"/>
+      </w:r>
+    </w:p>
+    <w:p>
+      <w:pPr>
+        <w:rPr>
+          <w:rFonts w:ascii="Calibri" w:hAnsi="Calibri" w:cs="Calibri"/>
+          <w:sz w:val="24"/>
+          <w:szCs w:val="24"/>
+          <w:u w:val="single"/>
+        </w:rPr>
+      </w:pPr>
+      <w:r>
+        <w:rPr>
+          <w:rFonts w:ascii="Calibri" w:hAnsi="Calibri" w:cs="Calibri"/>
+          <w:sz w:val="24"/>
+          <w:szCs w:val="24"/>
+          <w:u w:val="single"/>
+        </w:rPr>
+        <w:lastRenderedPageBreak/>
+        <w:t xml:space="preserve">Bocetado de vistas (hecho con </w:t>
+      </w:r>
+      <w:proofErr w:type="spellStart"/>
+      <w:r>
+        <w:rPr>
+          <w:rFonts w:ascii="Calibri" w:hAnsi="Calibri" w:cs="Calibri"/>
+          <w:sz w:val="24"/>
+          <w:szCs w:val="24"/>
+          <w:u w:val="single"/>
+        </w:rPr>
+        <w:t>Figma</w:t>
+      </w:r>
+      <w:proofErr w:type="spellEnd"/>
+      <w:r>
+        <w:rPr>
+          <w:rFonts w:ascii="Calibri" w:hAnsi="Calibri" w:cs="Calibri"/>
+          <w:sz w:val="24"/>
+          <w:szCs w:val="24"/>
+          <w:u w:val="single"/>
+        </w:rPr>
+        <w:t xml:space="preserve">): </w:t>
+      </w:r>
+    </w:p>
+    <w:p>
+      <w:pPr>
+        <w:pStyle w:val="Prrafodelista"/>
+        <w:numPr>
+          <w:ilvl w:val="0"/>
+          <w:numId w:val="1"/>
+        </w:numPr>
+        <w:rPr>
+          <w:rFonts w:ascii="Calibri" w:hAnsi="Calibri" w:cs="Calibri"/>
+          <w:sz w:val="24"/>
+          <w:szCs w:val="24"/>
+        </w:rPr>
+      </w:pPr>
+      <w:proofErr w:type="spellStart"/>
+      <w:r>
+        <w:rPr>
+          <w:rFonts w:ascii="Calibri" w:hAnsi="Calibri" w:cs="Calibri"/>
+          <w:sz w:val="24"/>
+          <w:szCs w:val="24"/>
+        </w:rPr>
+        <w:t>Landing</w:t>
+      </w:r>
+      <w:proofErr w:type="spellEnd"/>
+      <w:r>
+        <w:rPr>
+          <w:rFonts w:ascii="Calibri" w:hAnsi="Calibri" w:cs="Calibri"/>
+          <w:sz w:val="24"/>
+          <w:szCs w:val="24"/>
+        </w:rPr>
+        <w:t xml:space="preserve"> page:</w:t>
+      </w:r>
+    </w:p>
+    <w:p>
+      <w:pPr>
+        <w:rPr>
+          <w:rFonts w:ascii="Calibri" w:hAnsi="Calibri" w:cs="Calibri"/>
+          <w:sz w:val="24"/>
+          <w:szCs w:val="24"/>
+        </w:rPr>
+      </w:pPr>
+      <w:r>
+        <w:rPr>
+          <w:rFonts w:ascii="Calibri" w:hAnsi="Calibri" w:cs="Calibri"/>
+          <w:sz w:val="24"/>
+          <w:szCs w:val="24"/>
+        </w:rPr>
+        <w:drawing>
+          <wp:inline distT="0" distB="0" distL="0" distR="0" wp14:anchorId="3469C804" wp14:editId="4370A691">
+            <wp:extent cx="5381625" cy="5777865"/>
+            <wp:effectExtent l="0" t="0" r="9525" b="0"/>
+            <wp:docPr id="558378162" name="Imagen 1" descr="Imagen que contiene Interfaz de usuario gráfica&#10;&#10;El contenido generado por IA puede ser incorrecto."/>
+            <wp:cNvGraphicFramePr>
+              <a:graphicFrameLocks xmlns:a="http://schemas.openxmlformats.org/drawingml/2006/main" noChangeAspect="1"/>
+            </wp:cNvGraphicFramePr>
+            <a:graphic xmlns:a="http://schemas.openxmlformats.org/drawingml/2006/main">
+              <a:graphicData uri="http://schemas.openxmlformats.org/drawingml/2006/picture">
+                <pic:pic xmlns:pic="http://schemas.openxmlformats.org/drawingml/2006/picture">
+                  <pic:nvPicPr>
+                    <pic:cNvPr id="558378162" name="Imagen 1" descr="Imagen que contiene Interfaz de usuario gráfica&#10;&#10;El contenido generado por IA puede ser incorrecto."/>
+                    <pic:cNvPicPr/>
+                  </pic:nvPicPr>
+                  <pic:blipFill rotWithShape="1">
+                    <a:blip r:embed="rId7"/>
+                    <a:srcRect r="341"/>
+                    <a:stretch/>
+                  </pic:blipFill>
+                  <pic:spPr bwMode="auto">
+                    <a:xfrm>
+                      <a:off x="0" y="0"/>
+                      <a:ext cx="5381625" cy="5777865"/>
+                    </a:xfrm>
+                    <a:prstGeom prst="rect">
+                      <a:avLst/>
+                    </a:prstGeom>
+                    <a:ln>
+                      <a:noFill/>
+                    </a:ln>
+                    <a:extLst>
+                      <a:ext uri="{53640926-AAD7-44D8-BBD7-CCE9431645EC}">
+                        <a14:shadowObscured xmlns:a14="http://schemas.microsoft.com/office/drawing/2010/main"/>
+                      </a:ext>
+                    </a:extLst>
+                  </pic:spPr>
+                </pic:pic>
+              </a:graphicData>
+            </a:graphic>
+          </wp:inline>
+        </w:drawing>
+      </w:r>
+    </w:p>
+    <w:p>
+      <w:pPr>
+        <w:rPr>
+          <w:rFonts w:ascii="Calibri" w:hAnsi="Calibri" w:cs="Calibri"/>
+          <w:sz w:val="24"/>
+          <w:szCs w:val="24"/>
+        </w:rPr>
+      </w:pPr>
+    </w:p>
+    <w:p>
+      <w:pPr>
+        <w:rPr>
+          <w:rFonts w:ascii="Calibri" w:hAnsi="Calibri" w:cs="Calibri"/>
+          <w:sz w:val="24"/>
+          <w:szCs w:val="24"/>
+        </w:rPr>
+      </w:pPr>
+    </w:p>
+    <w:p>
+      <w:pPr>
+        <w:rPr>
+          <w:rFonts w:ascii="Calibri" w:hAnsi="Calibri" w:cs="Calibri"/>
+          <w:sz w:val="24"/>
+          <w:szCs w:val="24"/>
+        </w:rPr>
+      </w:pPr>
+    </w:p>
+    <w:p>
+      <w:pPr>
+        <w:rPr>
+          <w:rFonts w:ascii="Calibri" w:hAnsi="Calibri" w:cs="Calibri"/>
+          <w:sz w:val="24"/>
+          <w:szCs w:val="24"/>
+        </w:rPr>
+      </w:pPr>
+    </w:p>
+    <w:p>
+      <w:pPr>
+        <w:rPr>
+          <w:rFonts w:ascii="Calibri" w:hAnsi="Calibri" w:cs="Calibri"/>
+          <w:sz w:val="24"/>
+          <w:szCs w:val="24"/>
+        </w:rPr>
+      </w:pPr>
+    </w:p>
+    <w:p>
+      <w:pPr>
+        <w:rPr>
+          <w:rFonts w:ascii="Calibri" w:hAnsi="Calibri" w:cs="Calibri"/>
+          <w:sz w:val="24"/>
+          <w:szCs w:val="24"/>
+        </w:rPr>
+      </w:pPr>
+    </w:p>
+    <w:p>
+      <w:pPr>
+        <w:rPr>
+          <w:rFonts w:ascii="Calibri" w:hAnsi="Calibri" w:cs="Calibri"/>
+          <w:sz w:val="24"/>
+          <w:szCs w:val="24"/>
+        </w:rPr>
+      </w:pPr>
+    </w:p>
+    <w:p>
+      <w:pPr>
+        <w:rPr>
+          <w:rFonts w:ascii="Calibri" w:hAnsi="Calibri" w:cs="Calibri"/>
+          <w:sz w:val="24"/>
+          <w:szCs w:val="24"/>
+        </w:rPr>
+      </w:pPr>
+    </w:p>
+    <w:p>
+      <w:pPr>
+        <w:rPr>
+          <w:rFonts w:ascii="Calibri" w:hAnsi="Calibri" w:cs="Calibri"/>
+          <w:sz w:val="24"/>
+          <w:szCs w:val="24"/>
+        </w:rPr>
+      </w:pPr>
+    </w:p>
+    <w:p>
+      <w:pPr>
+        <w:pStyle w:val="Prrafodelista"/>
+        <w:numPr>
+          <w:ilvl w:val="0"/>
+          <w:numId w:val="1"/>
+        </w:numPr>
+        <w:rPr>
+          <w:rFonts w:ascii="Calibri" w:hAnsi="Calibri" w:cs="Calibri"/>
+          <w:sz w:val="24"/>
+          <w:szCs w:val="24"/>
+        </w:rPr>
+      </w:pPr>
+      <w:proofErr w:type="spellStart"/>
+      <w:r>
+        <w:rPr>
+          <w:rFonts w:ascii="Calibri" w:hAnsi="Calibri" w:cs="Calibri"/>
+          <w:sz w:val="24"/>
+          <w:szCs w:val="24"/>
+        </w:rPr>
+        <w:t>About</w:t>
+      </w:r>
+      <w:proofErr w:type="spellEnd"/>
+      <w:r>
+        <w:rPr>
+          <w:rFonts w:ascii="Calibri" w:hAnsi="Calibri" w:cs="Calibri"/>
+          <w:sz w:val="24"/>
+          <w:szCs w:val="24"/>
+        </w:rPr>
+        <w:t xml:space="preserve"> </w:t>
+      </w:r>
+      <w:proofErr w:type="spellStart"/>
+      <w:r>
+        <w:rPr>
+          <w:rFonts w:ascii="Calibri" w:hAnsi="Calibri" w:cs="Calibri"/>
+          <w:sz w:val="24"/>
+          <w:szCs w:val="24"/>
+        </w:rPr>
+        <w:t>us</w:t>
+      </w:r>
+      <w:proofErr w:type="spellEnd"/>
+      <w:r>
+        <w:rPr>
+          <w:rFonts w:ascii="Calibri" w:hAnsi="Calibri" w:cs="Calibri"/>
+          <w:sz w:val="24"/>
+          <w:szCs w:val="24"/>
+        </w:rPr>
+        <w:t>:</w:t>
+      </w:r>
+    </w:p>
+    <w:p>
+      <w:pPr>
+        <w:rPr>
+          <w:rFonts w:ascii="Calibri" w:hAnsi="Calibri" w:cs="Calibri"/>
+          <w:sz w:val="24"/>
+          <w:szCs w:val="24"/>
+        </w:rPr>
+      </w:pPr>
+      <w:r>
+        <w:rPr>
+          <w:rFonts w:ascii="Calibri" w:hAnsi="Calibri" w:cs="Calibri"/>
+          <w:sz w:val="24"/>
+          <w:szCs w:val="24"/>
+        </w:rPr>
+        <w:drawing>
+          <wp:inline distT="0" distB="0" distL="0" distR="0" wp14:anchorId="0E1D7332" wp14:editId="002FA598">
+            <wp:extent cx="5400040" cy="6164580"/>
+            <wp:effectExtent l="0" t="0" r="0" b="7620"/>
+            <wp:docPr id="670400515" name="Imagen 1" descr="Gráfico&#10;&#10;El contenido generado por IA puede ser incorrecto."/>
+            <wp:cNvGraphicFramePr>
+              <a:graphicFrameLocks xmlns:a="http://schemas.openxmlformats.org/drawingml/2006/main" noChangeAspect="1"/>
+            </wp:cNvGraphicFramePr>
+            <a:graphic xmlns:a="http://schemas.openxmlformats.org/drawingml/2006/main">
+              <a:graphicData uri="http://schemas.openxmlformats.org/drawingml/2006/picture">
+                <pic:pic xmlns:pic="http://schemas.openxmlformats.org/drawingml/2006/picture">
+                  <pic:nvPicPr>
+                    <pic:cNvPr id="670400515" name="Imagen 1" descr="Gráfico&#10;&#10;El contenido generado por IA puede ser incorrecto."/>
+                    <pic:cNvPicPr/>
+                  </pic:nvPicPr>
+                  <pic:blipFill>
+                    <a:blip r:embed="rId8"/>
+                    <a:stretch>
+                      <a:fillRect/>
+                    </a:stretch>
+                  </pic:blipFill>
+                  <pic:spPr>
+                    <a:xfrm>
+                      <a:off x="0" y="0"/>
+                      <a:ext cx="5400040" cy="6164580"/>
+                    </a:xfrm>
+                    <a:prstGeom prst="rect">
+                      <a:avLst/>
+                    </a:prstGeom>
+                  </pic:spPr>
+                </pic:pic>
+              </a:graphicData>
+            </a:graphic>
+          </wp:inline>
+        </w:drawing>
+      </w:r>
+    </w:p>
+    <w:p>
+      <w:pPr>
+        <w:rPr>
+          <w:rFonts w:ascii="Calibri" w:hAnsi="Calibri" w:cs="Calibri"/>
+          <w:sz w:val="24"/>
+          <w:szCs w:val="24"/>
+        </w:rPr>
+      </w:pPr>
+    </w:p>
+    <w:p>
+      <w:pPr>
+        <w:rPr>
+          <w:rFonts w:ascii="Calibri" w:hAnsi="Calibri" w:cs="Calibri"/>
+          <w:sz w:val="24"/>
+          <w:szCs w:val="24"/>
+        </w:rPr>
+      </w:pPr>
+    </w:p>
+    <w:p>
+      <w:pPr>
+        <w:rPr>
+          <w:rFonts w:ascii="Calibri" w:hAnsi="Calibri" w:cs="Calibri"/>
+          <w:sz w:val="24"/>
+          <w:szCs w:val="24"/>
+        </w:rPr>
+      </w:pPr>
+    </w:p>
+    <w:p>
+      <w:pPr>
+        <w:rPr>
+          <w:rFonts w:ascii="Calibri" w:hAnsi="Calibri" w:cs="Calibri"/>
+          <w:sz w:val="24"/>
+          <w:szCs w:val="24"/>
+        </w:rPr>
+      </w:pPr>
+    </w:p>
+    <w:p>
+      <w:pPr>
+        <w:rPr>
+          <w:rFonts w:ascii="Calibri" w:hAnsi="Calibri" w:cs="Calibri"/>
+          <w:sz w:val="24"/>
+          <w:szCs w:val="24"/>
+        </w:rPr>
+      </w:pPr>
+    </w:p>
+    <w:p>
+      <w:pPr>
+        <w:rPr>
+          <w:rFonts w:ascii="Calibri" w:hAnsi="Calibri" w:cs="Calibri"/>
+          <w:sz w:val="24"/>
+          <w:szCs w:val="24"/>
+        </w:rPr>
+      </w:pPr>
+    </w:p>
+    <w:p>
+      <w:pPr>
+        <w:pStyle w:val="Prrafodelista"/>
+        <w:numPr>
+          <w:ilvl w:val="0"/>
+          <w:numId w:val="1"/>
+        </w:numPr>
+        <w:rPr>
+          <w:rFonts w:ascii="Calibri" w:hAnsi="Calibri" w:cs="Calibri"/>
+          <w:sz w:val="24"/>
+          <w:szCs w:val="24"/>
+        </w:rPr>
+      </w:pPr>
+      <w:r>
+        <w:rPr>
+          <w:rFonts w:ascii="Calibri" w:hAnsi="Calibri" w:cs="Calibri"/>
+          <w:sz w:val="24"/>
+          <w:szCs w:val="24"/>
+        </w:rPr>
+        <w:lastRenderedPageBreak/>
+        <w:t>Publicar y editar receta:</w:t>
+      </w:r>
+    </w:p>
+    <w:p>
+      <w:pPr>
+        <w:rPr>
+          <w:rFonts w:ascii="Calibri" w:hAnsi="Calibri" w:cs="Calibri"/>
+          <w:sz w:val="24"/>
+          <w:szCs w:val="24"/>
+        </w:rPr>
+      </w:pPr>
+      <w:r>
+        <w:rPr>
+          <w:rFonts w:ascii="Calibri" w:hAnsi="Calibri" w:cs="Calibri"/>
+          <w:sz w:val="24"/>
+          <w:szCs w:val="24"/>
+        </w:rPr>
+        <w:drawing>
+          <wp:inline distT="0" distB="0" distL="0" distR="0" wp14:anchorId="645957AC" wp14:editId="119D6374">
+            <wp:extent cx="4052738" cy="4276725"/>
+            <wp:effectExtent l="0" t="0" r="5080" b="0"/>
+            <wp:docPr id="579350300" name="Imagen 1" descr="Imagen que contiene Escala de tiempo&#10;&#10;El contenido generado por IA puede ser incorrecto."/>
+            <wp:cNvGraphicFramePr>
+              <a:graphicFrameLocks xmlns:a="http://schemas.openxmlformats.org/drawingml/2006/main" noChangeAspect="1"/>
+            </wp:cNvGraphicFramePr>
+            <a:graphic xmlns:a="http://schemas.openxmlformats.org/drawingml/2006/main">
+              <a:graphicData uri="http://schemas.openxmlformats.org/drawingml/2006/picture">
+                <pic:pic xmlns:pic="http://schemas.openxmlformats.org/drawingml/2006/picture">
+                  <pic:nvPicPr>
+                    <pic:cNvPr id="579350300" name="Imagen 1" descr="Imagen que contiene Escala de tiempo&#10;&#10;El contenido generado por IA puede ser incorrecto."/>
+                    <pic:cNvPicPr/>
+                  </pic:nvPicPr>
+                  <pic:blipFill>
+                    <a:blip r:embed="rId9"/>
+                    <a:stretch>
+                      <a:fillRect/>
+                    </a:stretch>
+                  </pic:blipFill>
+                  <pic:spPr>
+                    <a:xfrm>
+                      <a:off x="0" y="0"/>
+                      <a:ext cx="4058575" cy="4282885"/>
+                    </a:xfrm>
+                    <a:prstGeom prst="rect">
+                      <a:avLst/>
+                    </a:prstGeom>
+                  </pic:spPr>
+                </pic:pic>
+              </a:graphicData>
+            </a:graphic>
+          </wp:inline>
+        </w:drawing>
+      </w:r>
+    </w:p>
+    <w:p>
+      <w:pPr>
+        <w:pStyle w:val="Prrafodelista"/>
+        <w:numPr>
+          <w:ilvl w:val="0"/>
+          <w:numId w:val="1"/>
+        </w:numPr>
+        <w:rPr>
+          <w:rFonts w:ascii="Calibri" w:hAnsi="Calibri" w:cs="Calibri"/>
+          <w:sz w:val="24"/>
+          <w:szCs w:val="24"/>
+        </w:rPr>
+      </w:pPr>
+      <w:r>
+        <w:rPr>
+          <w:rFonts w:ascii="Calibri" w:hAnsi="Calibri" w:cs="Calibri"/>
+          <w:sz w:val="24"/>
+          <w:szCs w:val="24"/>
+        </w:rPr>
+        <w:t>Perfil de usuario:</w:t>
+      </w:r>
+    </w:p>
+    <w:p>
+      <w:pPr>
+        <w:rPr>
+          <w:rFonts w:ascii="Calibri" w:hAnsi="Calibri" w:cs="Calibri"/>
+          <w:sz w:val="24"/>
+          <w:szCs w:val="24"/>
+        </w:rPr>
+      </w:pPr>
+      <w:r>
+        <w:rPr>
+          <w:rFonts w:ascii="Calibri" w:hAnsi="Calibri" w:cs="Calibri"/>
+          <w:sz w:val="24"/>
+          <w:szCs w:val="24"/>
+        </w:rPr>
+        <w:drawing>
+          <wp:inline distT="0" distB="0" distL="0" distR="0" wp14:anchorId="242E7C9A" wp14:editId="3F74F5EC">
+            <wp:extent cx="4015415" cy="3590925"/>
+            <wp:effectExtent l="0" t="0" r="4445" b="0"/>
+            <wp:docPr id="633964136" name="Imagen 1" descr="Interfaz de usuario gráfica&#10;&#10;El contenido generado por IA puede ser incorrecto."/>
+            <wp:cNvGraphicFramePr>
+              <a:graphicFrameLocks xmlns:a="http://schemas.openxmlformats.org/drawingml/2006/main" noChangeAspect="1"/>
+            </wp:cNvGraphicFramePr>
+            <a:graphic xmlns:a="http://schemas.openxmlformats.org/drawingml/2006/main">
+              <a:graphicData uri="http://schemas.openxmlformats.org/drawingml/2006/picture">
+                <pic:pic xmlns:pic="http://schemas.openxmlformats.org/drawingml/2006/picture">
+                  <pic:nvPicPr>
+                    <pic:cNvPr id="633964136" name="Imagen 1" descr="Interfaz de usuario gráfica&#10;&#10;El contenido generado por IA puede ser incorrecto."/>
+                    <pic:cNvPicPr/>
+                  </pic:nvPicPr>
+                  <pic:blipFill rotWithShape="1">
+                    <a:blip r:embed="rId10"/>
+                    <a:srcRect b="809"/>
+                    <a:stretch/>
+                  </pic:blipFill>
+                  <pic:spPr bwMode="auto">
+                    <a:xfrm>
+                      <a:off x="0" y="0"/>
+                      <a:ext cx="4022283" cy="3597067"/>
+                    </a:xfrm>
+                    <a:prstGeom prst="rect">
+                      <a:avLst/>
+                    </a:prstGeom>
+                    <a:ln>
+                      <a:noFill/>
+                    </a:ln>
+                    <a:extLst>
+                      <a:ext uri="{53640926-AAD7-44D8-BBD7-CCE9431645EC}">
+                        <a14:shadowObscured xmlns:a14="http://schemas.microsoft.com/office/drawing/2010/main"/>
+                      </a:ext>
+                    </a:extLst>
+                  </pic:spPr>
+                </pic:pic>
+              </a:graphicData>
+            </a:graphic>
+          </wp:inline>
+        </w:drawing>
+      </w:r>
+    </w:p>
+    <w:p>
+      <w:pPr>
+        <w:rPr>
+          <w:rFonts w:ascii="Calibri" w:hAnsi="Calibri" w:cs="Calibri"/>
+          <w:sz w:val="24"/>
+          <w:szCs w:val="24"/>
+        </w:rPr>
+      </w:pPr>
+    </w:p>
+    <w:p>
+      <w:pPr>
+        <w:pStyle w:val="Prrafodelista"/>
+        <w:numPr>
+          <w:ilvl w:val="0"/>
+          <w:numId w:val="1"/>
+        </w:numPr>
+        <w:rPr>
+          <w:rFonts w:ascii="Calibri" w:hAnsi="Calibri" w:cs="Calibri"/>
+          <w:sz w:val="24"/>
+          <w:szCs w:val="24"/>
+        </w:rPr>
+      </w:pPr>
+      <w:r>
+        <w:rPr>
+          <w:rFonts w:ascii="Calibri" w:hAnsi="Calibri" w:cs="Calibri"/>
+          <w:sz w:val="24"/>
+          <w:szCs w:val="24"/>
+        </w:rPr>
+        <w:lastRenderedPageBreak/>
+        <w:t>Página principal:</w:t>
+      </w:r>
+    </w:p>
+    <w:p>
+      <w:pPr>
+        <w:rPr>
+          <w:rFonts w:ascii="Calibri" w:hAnsi="Calibri" w:cs="Calibri"/>
+          <w:sz w:val="24"/>
+          <w:szCs w:val="24"/>
+        </w:rPr>
+      </w:pPr>
+      <w:r>
+        <w:rPr>
+          <w:rFonts w:ascii="Calibri" w:hAnsi="Calibri" w:cs="Calibri"/>
+          <w:sz w:val="24"/>
+          <w:szCs w:val="24"/>
+        </w:rPr>
+        <w:drawing>
+          <wp:inline distT="0" distB="0" distL="0" distR="0" wp14:anchorId="4EEEE041" wp14:editId="78FE1533">
+            <wp:extent cx="5400040" cy="6470650"/>
+            <wp:effectExtent l="0" t="0" r="0" b="6350"/>
+            <wp:docPr id="478728556" name="Imagen 1" descr="Interfaz de usuario gráfica, Sitio web&#10;&#10;El contenido generado por IA puede ser incorrecto."/>
+            <wp:cNvGraphicFramePr>
+              <a:graphicFrameLocks xmlns:a="http://schemas.openxmlformats.org/drawingml/2006/main" noChangeAspect="1"/>
+            </wp:cNvGraphicFramePr>
+            <a:graphic xmlns:a="http://schemas.openxmlformats.org/drawingml/2006/main">
+              <a:graphicData uri="http://schemas.openxmlformats.org/drawingml/2006/picture">
+                <pic:pic xmlns:pic="http://schemas.openxmlformats.org/drawingml/2006/picture">
+                  <pic:nvPicPr>
+                    <pic:cNvPr id="478728556" name="Imagen 1" descr="Interfaz de usuario gráfica, Sitio web&#10;&#10;El contenido generado por IA puede ser incorrecto."/>
+                    <pic:cNvPicPr/>
+                  </pic:nvPicPr>
+                  <pic:blipFill>
+                    <a:blip r:embed="rId11"/>
+                    <a:stretch>
+                      <a:fillRect/>
+                    </a:stretch>
+                  </pic:blipFill>
+                  <pic:spPr>
+                    <a:xfrm>
+                      <a:off x="0" y="0"/>
+                      <a:ext cx="5400040" cy="6470650"/>
+                    </a:xfrm>
+                    <a:prstGeom prst="rect">
+                      <a:avLst/>
+                    </a:prstGeom>
+                  </pic:spPr>
+                </pic:pic>
+              </a:graphicData>
+            </a:graphic>
+          </wp:inline>
+        </w:drawing>
+      </w:r>
+    </w:p>
+    <w:p>
+      <w:pPr>
+        <w:rPr>
+          <w:rFonts w:ascii="Calibri" w:hAnsi="Calibri" w:cs="Calibri"/>
+          <w:sz w:val="24"/>
+          <w:szCs w:val="24"/>
+        </w:rPr>
+      </w:pPr>
+    </w:p>
+    <w:p>
+      <w:pPr>
+        <w:rPr>
+          <w:rFonts w:ascii="Calibri" w:hAnsi="Calibri" w:cs="Calibri"/>
+          <w:sz w:val="24"/>
+          <w:szCs w:val="24"/>
+        </w:rPr>
+      </w:pPr>
+    </w:p>
+    <w:p>
+      <w:pPr>
+        <w:rPr>
+          <w:rFonts w:ascii="Calibri" w:hAnsi="Calibri" w:cs="Calibri"/>
+          <w:sz w:val="24"/>
+          <w:szCs w:val="24"/>
+        </w:rPr>
+      </w:pPr>
+    </w:p>
+    <w:p>
+      <w:pPr>
+        <w:rPr>
+          <w:rFonts w:ascii="Calibri" w:hAnsi="Calibri" w:cs="Calibri"/>
+          <w:sz w:val="24"/>
+          <w:szCs w:val="24"/>
+        </w:rPr>
+      </w:pPr>
+    </w:p>
+    <w:p>
+      <w:pPr>
+        <w:rPr>
+          <w:rFonts w:ascii="Calibri" w:hAnsi="Calibri" w:cs="Calibri"/>
+          <w:sz w:val="24"/>
+          <w:szCs w:val="24"/>
+        </w:rPr>
+      </w:pPr>
+    </w:p>
+    <w:p>
+      <w:pPr>
+        <w:rPr>
+          <w:rFonts w:ascii="Calibri" w:hAnsi="Calibri" w:cs="Calibri"/>
+          <w:sz w:val="24"/>
+          <w:szCs w:val="24"/>
+        </w:rPr>
+      </w:pPr>
+    </w:p>
+    <w:p>
+      <w:pPr>
+        <w:pStyle w:val="Prrafodelista"/>
+        <w:numPr>
+          <w:ilvl w:val="0"/>
+          <w:numId w:val="1"/>
+        </w:numPr>
+        <w:rPr>
+          <w:rFonts w:ascii="Calibri" w:hAnsi="Calibri" w:cs="Calibri"/>
+          <w:sz w:val="24"/>
+          <w:szCs w:val="24"/>
+        </w:rPr>
+      </w:pPr>
+      <w:r>
+        <w:rPr>
+          <w:rFonts w:ascii="Calibri" w:hAnsi="Calibri" w:cs="Calibri"/>
+          <w:sz w:val="24"/>
+          <w:szCs w:val="24"/>
+        </w:rPr>
+        <w:lastRenderedPageBreak/>
+        <w:t>Página de receta:</w:t>
+      </w:r>
+    </w:p>
+    <w:p>
+      <w:pPr>
+        <w:rPr>
+          <w:rFonts w:ascii="Calibri" w:hAnsi="Calibri" w:cs="Calibri"/>
+          <w:sz w:val="24"/>
+          <w:szCs w:val="24"/>
+        </w:rPr>
+      </w:pPr>
+      <w:r>
+        <w:rPr>
+          <w:rFonts w:ascii="Calibri" w:hAnsi="Calibri" w:cs="Calibri"/>
+          <w:sz w:val="24"/>
+          <w:szCs w:val="24"/>
+        </w:rPr>
+        <w:drawing>
+          <wp:inline distT="0" distB="0" distL="0" distR="0" wp14:anchorId="5CF9B155" wp14:editId="71AEB172">
+            <wp:extent cx="5400040" cy="6466205"/>
+            <wp:effectExtent l="0" t="0" r="0" b="0"/>
+            <wp:docPr id="1658073160" name="Imagen 1" descr="Interfaz de usuario gráfica&#10;&#10;El contenido generado por IA puede ser incorrecto."/>
+            <wp:cNvGraphicFramePr>
+              <a:graphicFrameLocks xmlns:a="http://schemas.openxmlformats.org/drawingml/2006/main" noChangeAspect="1"/>
+            </wp:cNvGraphicFramePr>
+            <a:graphic xmlns:a="http://schemas.openxmlformats.org/drawingml/2006/main">
+              <a:graphicData uri="http://schemas.openxmlformats.org/drawingml/2006/picture">
+                <pic:pic xmlns:pic="http://schemas.openxmlformats.org/drawingml/2006/picture">
+                  <pic:nvPicPr>
+                    <pic:cNvPr id="1658073160" name="Imagen 1" descr="Interfaz de usuario gráfica&#10;&#10;El contenido generado por IA puede ser incorrecto."/>
+                    <pic:cNvPicPr/>
+                  </pic:nvPicPr>
+                  <pic:blipFill>
+                    <a:blip r:embed="rId12"/>
+                    <a:stretch>
+                      <a:fillRect/>
+                    </a:stretch>
+                  </pic:blipFill>
+                  <pic:spPr>
+                    <a:xfrm>
+                      <a:off x="0" y="0"/>
+                      <a:ext cx="5400040" cy="6466205"/>
+                    </a:xfrm>
+                    <a:prstGeom prst="rect">
+                      <a:avLst/>
+                    </a:prstGeom>
+                  </pic:spPr>
+                </pic:pic>
+              </a:graphicData>
+            </a:graphic>
+          </wp:inline>
+        </w:drawing>
+      </w:r>
     </w:p>
     <w:sectPr>
       <w:pgSz w:w="11906" w:h="16838"/>
@@ -207,6 +1037,126 @@
     </w:sectPr>
   </w:body>
 </w:document>
+</file>
+
+<file path=word/numbering.xml><?xml version="1.0" encoding="utf-8"?>
+<w:numbering xmlns:wpc="http://schemas.microsoft.com/office/word/2010/wordprocessingCanvas" xmlns:cx="http://schemas.microsoft.com/office/drawing/2014/chartex" xmlns:cx1="http://schemas.microsoft.com/office/drawing/2015/9/8/chartex" xmlns:cx2="http://schemas.microsoft.com/office/drawing/2015/10/21/chartex" xmlns:cx3="http://schemas.microsoft.com/office/drawing/2016/5/9/chartex" xmlns:cx4="http://schemas.microsoft.com/office/drawing/2016/5/10/chartex" xmlns:cx5="http://schemas.microsoft.com/office/drawing/2016/5/11/chartex" xmlns:cx6="http://schemas.microsoft.com/office/drawing/2016/5/12/chartex" xmlns:cx7="http://schemas.microsoft.com/office/drawing/2016/5/13/chartex" xmlns:cx8="http://schemas.microsoft.com/office/drawing/2016/5/14/chartex" xmlns:mc="http://schemas.openxmlformats.org/markup-compatibility/2006" xmlns:aink="http://schemas.microsoft.com/office/drawing/2016/ink" xmlns:am3d="http://schemas.microsoft.com/office/drawing/2017/model3d" xmlns:o="urn:schemas-microsoft-com:office:office" xmlns:oel="http://schemas.microsoft.com/office/2019/extlst" xmlns:r="http://schemas.openxmlformats.org/officeDocument/2006/relationships" xmlns:m="http://schemas.openxmlformats.org/officeDocument/2006/math" xmlns:v="urn:schemas-microsoft-com:vml" xmlns:wp14="http://schemas.microsoft.com/office/word/2010/wordprocessingDrawing" xmlns:wp="http://schemas.openxmlformats.org/drawingml/2006/wordprocessingDrawing" xmlns:w10="urn:schemas-microsoft-com:office:word" xmlns:w="http://schemas.openxmlformats.org/wordprocessingml/2006/main" xmlns:w14="http://schemas.microsoft.com/office/word/2010/wordml" xmlns:w15="http://schemas.microsoft.com/office/word/2012/wordml" xmlns:w16cex="http://schemas.microsoft.com/office/word/2018/wordml/cex" xmlns:w16cid="http://schemas.microsoft.com/office/word/2016/wordml/cid" xmlns:w16="http://schemas.microsoft.com/office/word/2018/wordml" xmlns:w16du="http://schemas.microsoft.com/office/word/2023/wordml/word16du" xmlns:w16sdtdh="http://schemas.microsoft.com/office/word/2020/wordml/sdtdatahash" xmlns:w16sdtfl="http://schemas.microsoft.com/office/word/2024/wordml/sdtformatlock" xmlns:w16se="http://schemas.microsoft.com/office/word/2015/wordml/symex" xmlns:wpg="http://schemas.microsoft.com/office/word/2010/wordprocessingGroup" xmlns:wpi="http://schemas.microsoft.com/office/word/2010/wordprocessingInk" xmlns:wne="http://schemas.microsoft.com/office/word/2006/wordml" xmlns:wps="http://schemas.microsoft.com/office/word/2010/wordprocessingShape" mc:Ignorable="w14 w15 w16se w16cid w16 w16cex w16sdtdh w16sdtfl w16du wp14">
+  <w:abstractNum w:abstractNumId="0" w15:restartNumberingAfterBreak="0">
+    <w:nsid w:val="6EE926BF"/>
+    <w:multiLevelType w:val="hybridMultilevel"/>
+    <w:tmpl w:val="C2585942"/>
+    <w:lvl w:ilvl="0" w:tplc="2F36B644">
+      <w:numFmt w:val="bullet"/>
+      <w:lvlText w:val="-"/>
+      <w:lvlJc w:val="left"/>
+      <w:pPr>
+        <w:ind w:left="720" w:hanging="360"/>
+      </w:pPr>
+      <w:rPr>
+        <w:rFonts w:ascii="Calibri" w:eastAsiaTheme="minorHAnsi" w:hAnsi="Calibri" w:cs="Calibri" w:hint="default"/>
+      </w:rPr>
+    </w:lvl>
+    <w:lvl w:ilvl="1" w:tplc="0C0A0003" w:tentative="1">
+      <w:start w:val="1"/>
+      <w:numFmt w:val="bullet"/>
+      <w:lvlText w:val="o"/>
+      <w:lvlJc w:val="left"/>
+      <w:pPr>
+        <w:ind w:left="1440" w:hanging="360"/>
+      </w:pPr>
+      <w:rPr>
+        <w:rFonts w:ascii="Courier New" w:hAnsi="Courier New" w:cs="Courier New" w:hint="default"/>
+      </w:rPr>
+    </w:lvl>
+    <w:lvl w:ilvl="2" w:tplc="0C0A0005" w:tentative="1">
+      <w:start w:val="1"/>
+      <w:numFmt w:val="bullet"/>
+      <w:lvlText w:val=""/>
+      <w:lvlJc w:val="left"/>
+      <w:pPr>
+        <w:ind w:left="2160" w:hanging="360"/>
+      </w:pPr>
+      <w:rPr>
+        <w:rFonts w:ascii="Wingdings" w:hAnsi="Wingdings" w:hint="default"/>
+      </w:rPr>
+    </w:lvl>
+    <w:lvl w:ilvl="3" w:tplc="0C0A0001" w:tentative="1">
+      <w:start w:val="1"/>
+      <w:numFmt w:val="bullet"/>
+      <w:lvlText w:val=""/>
+      <w:lvlJc w:val="left"/>
+      <w:pPr>
+        <w:ind w:left="2880" w:hanging="360"/>
+      </w:pPr>
+      <w:rPr>
+        <w:rFonts w:ascii="Symbol" w:hAnsi="Symbol" w:hint="default"/>
+      </w:rPr>
+    </w:lvl>
+    <w:lvl w:ilvl="4" w:tplc="0C0A0003" w:tentative="1">
+      <w:start w:val="1"/>
+      <w:numFmt w:val="bullet"/>
+      <w:lvlText w:val="o"/>
+      <w:lvlJc w:val="left"/>
+      <w:pPr>
+        <w:ind w:left="3600" w:hanging="360"/>
+      </w:pPr>
+      <w:rPr>
+        <w:rFonts w:ascii="Courier New" w:hAnsi="Courier New" w:cs="Courier New" w:hint="default"/>
+      </w:rPr>
+    </w:lvl>
+    <w:lvl w:ilvl="5" w:tplc="0C0A0005" w:tentative="1">
+      <w:start w:val="1"/>
+      <w:numFmt w:val="bullet"/>
+      <w:lvlText w:val=""/>
+      <w:lvlJc w:val="left"/>
+      <w:pPr>
+        <w:ind w:left="4320" w:hanging="360"/>
+      </w:pPr>
+      <w:rPr>
+        <w:rFonts w:ascii="Wingdings" w:hAnsi="Wingdings" w:hint="default"/>
+      </w:rPr>
+    </w:lvl>
+    <w:lvl w:ilvl="6" w:tplc="0C0A0001" w:tentative="1">
+      <w:start w:val="1"/>
+      <w:numFmt w:val="bullet"/>
+      <w:lvlText w:val=""/>
+      <w:lvlJc w:val="left"/>
+      <w:pPr>
+        <w:ind w:left="5040" w:hanging="360"/>
+      </w:pPr>
+      <w:rPr>
+        <w:rFonts w:ascii="Symbol" w:hAnsi="Symbol" w:hint="default"/>
+      </w:rPr>
+    </w:lvl>
+    <w:lvl w:ilvl="7" w:tplc="0C0A0003" w:tentative="1">
+      <w:start w:val="1"/>
+      <w:numFmt w:val="bullet"/>
+      <w:lvlText w:val="o"/>
+      <w:lvlJc w:val="left"/>
+      <w:pPr>
+        <w:ind w:left="5760" w:hanging="360"/>
+      </w:pPr>
+      <w:rPr>
+        <w:rFonts w:ascii="Courier New" w:hAnsi="Courier New" w:cs="Courier New" w:hint="default"/>
+      </w:rPr>
+    </w:lvl>
+    <w:lvl w:ilvl="8" w:tplc="0C0A0005" w:tentative="1">
+      <w:start w:val="1"/>
+      <w:numFmt w:val="bullet"/>
+      <w:lvlText w:val=""/>
+      <w:lvlJc w:val="left"/>
+      <w:pPr>
+        <w:ind w:left="6480" w:hanging="360"/>
+      </w:pPr>
+      <w:rPr>
+        <w:rFonts w:ascii="Wingdings" w:hAnsi="Wingdings" w:hint="default"/>
+      </w:rPr>
+    </w:lvl>
+  </w:abstractNum>
+  <w:num w:numId="1" w16cid:durableId="588541569">
+    <w:abstractNumId w:val="0"/>
+  </w:num>
+</w:numbering>
 </file>
 
 <file path=word/styles.xml><?xml version="1.0" encoding="utf-8"?>
@@ -811,6 +1761,7 @@
   <w:style w:type="character" w:default="1" w:styleId="Fuentedeprrafopredeter">
     <w:name w:val="Default Paragraph Font"/>
     <w:uiPriority w:val="1"/>
+    <w:semiHidden/>
     <w:unhideWhenUsed/>
   </w:style>
   <w:style w:type="table" w:default="1" w:styleId="Tablanormal">
@@ -1121,6 +2072,29 @@
       <w:smallCaps/>
       <w:color w:val="0F4761" w:themeColor="accent1" w:themeShade="BF"/>
       <w:spacing w:val="5"/>
+    </w:rPr>
+  </w:style>
+  <w:style w:type="character" w:styleId="Hipervnculo">
+    <w:name w:val="Hyperlink"/>
+    <w:basedOn w:val="Fuentedeprrafopredeter"/>
+    <w:uiPriority w:val="99"/>
+    <w:unhideWhenUsed/>
+    <w:rsid w:val="00DB1F04"/>
+    <w:rPr>
+      <w:color w:val="467886" w:themeColor="hyperlink"/>
+      <w:u w:val="single"/>
+    </w:rPr>
+  </w:style>
+  <w:style w:type="character" w:styleId="Mencinsinresolver">
+    <w:name w:val="Unresolved Mention"/>
+    <w:basedOn w:val="Fuentedeprrafopredeter"/>
+    <w:uiPriority w:val="99"/>
+    <w:semiHidden/>
+    <w:unhideWhenUsed/>
+    <w:rsid w:val="00DB1F04"/>
+    <w:rPr>
+      <w:color w:val="605E5C"/>
+      <w:shd w:val="clear" w:color="auto" w:fill="E1DFDD"/>
     </w:rPr>
   </w:style>
 </w:styles>

</xml_diff>

<commit_message>
Añadidas vistas movil en el documento de wireframing
</commit_message>
<xml_diff>
--- a/Documentos/Entrega 1.docx
+++ b/Documentos/Entrega 1.docx
@@ -189,13 +189,6 @@
       </w:r>
     </w:p>
     <w:p>
-      <w:pPr>
-        <w:rPr>
-          <w:rFonts w:ascii="Calibri" w:hAnsi="Calibri" w:cs="Calibri"/>
-          <w:sz w:val="24"/>
-          <w:szCs w:val="24"/>
-        </w:rPr>
-      </w:pPr>
       <w:proofErr w:type="spellStart"/>
       <w:r>
         <w:rPr>
@@ -239,14 +232,15 @@
       <w:r>
         <w:rPr>
           <w:rFonts w:ascii="Calibri" w:hAnsi="Calibri" w:cs="Calibri"/>
+          <w:noProof/>
           <w:sz w:val="24"/>
           <w:szCs w:val="24"/>
         </w:rPr>
         <w:drawing>
-          <wp:inline distT="0" distB="0" distL="0" distR="0" wp14:anchorId="02647B5E" wp14:editId="75FB3DA3">
-            <wp:extent cx="5361977" cy="4114800"/>
-            <wp:effectExtent l="0" t="0" r="0" b="0"/>
-            <wp:docPr id="1037453653" name="Imagen 1" descr="Interfaz de usuario gráfica&#10;&#10;El contenido generado por IA puede ser incorrecto."/>
+          <wp:inline distT="0" distB="0" distL="0" distR="0" wp14:anchorId="05ADE55C" wp14:editId="78937346">
+            <wp:extent cx="5992041" cy="4714875"/>
+            <wp:effectExtent l="0" t="0" r="8890" b="0"/>
+            <wp:docPr id="279300625" name="Imagen 7"/>
             <wp:cNvGraphicFramePr>
               <a:graphicFrameLocks xmlns:a="http://schemas.openxmlformats.org/drawingml/2006/main" noChangeAspect="1"/>
             </wp:cNvGraphicFramePr>
@@ -254,23 +248,36 @@
               <a:graphicData uri="http://schemas.openxmlformats.org/drawingml/2006/picture">
                 <pic:pic xmlns:pic="http://schemas.openxmlformats.org/drawingml/2006/picture">
                   <pic:nvPicPr>
-                    <pic:cNvPr id="1037453653" name="Imagen 1" descr="Interfaz de usuario gráfica&#10;&#10;El contenido generado por IA puede ser incorrecto."/>
-                    <pic:cNvPicPr/>
+                    <pic:cNvPr id="0" name="Picture 7"/>
+                    <pic:cNvPicPr>
+                      <a:picLocks noChangeAspect="1" noChangeArrowheads="1"/>
+                    </pic:cNvPicPr>
                   </pic:nvPicPr>
                   <pic:blipFill>
-                    <a:blip r:embed="rId6"/>
+                    <a:blip r:embed="rId6">
+                      <a:extLst>
+                        <a:ext uri="{28A0092B-C50C-407E-A947-70E740481C1C}">
+                          <a14:useLocalDpi xmlns:a14="http://schemas.microsoft.com/office/drawing/2010/main" val="0"/>
+                        </a:ext>
+                      </a:extLst>
+                    </a:blip>
+                    <a:srcRect/>
                     <a:stretch>
                       <a:fillRect/>
                     </a:stretch>
                   </pic:blipFill>
-                  <pic:spPr>
+                  <pic:spPr bwMode="auto">
                     <a:xfrm>
                       <a:off x="0" y="0"/>
-                      <a:ext cx="5363447" cy="4115928"/>
+                      <a:ext cx="6000153" cy="4721258"/>
                     </a:xfrm>
                     <a:prstGeom prst="rect">
                       <a:avLst/>
                     </a:prstGeom>
+                    <a:noFill/>
+                    <a:ln>
+                      <a:noFill/>
+                    </a:ln>
                   </pic:spPr>
                 </pic:pic>
               </a:graphicData>
@@ -381,6 +388,7 @@
       <w:r>
         <w:rPr>
           <w:rFonts w:ascii="Calibri" w:hAnsi="Calibri" w:cs="Calibri"/>
+          <w:noProof/>
           <w:sz w:val="24"/>
           <w:szCs w:val="24"/>
         </w:rPr>
@@ -502,15 +510,6 @@
     </w:p>
     <w:p>
       <w:pPr>
-        <w:rPr>
-          <w:rFonts w:ascii="Calibri" w:hAnsi="Calibri" w:cs="Calibri"/>
-          <w:sz w:val="24"/>
-          <w:szCs w:val="24"/>
-        </w:rPr>
-      </w:pPr>
-    </w:p>
-    <w:p>
-      <w:pPr>
         <w:pStyle w:val="Prrafodelista"/>
         <w:numPr>
           <w:ilvl w:val="0"/>
@@ -529,6 +528,7 @@
           <w:sz w:val="24"/>
           <w:szCs w:val="24"/>
         </w:rPr>
+        <w:lastRenderedPageBreak/>
         <w:t>About</w:t>
       </w:r>
       <w:proofErr w:type="spellEnd"/>
@@ -538,38 +538,21 @@
           <w:sz w:val="24"/>
           <w:szCs w:val="24"/>
         </w:rPr>
-        <w:t xml:space="preserve"> </w:t>
-      </w:r>
-      <w:proofErr w:type="spellStart"/>
-      <w:r>
-        <w:rPr>
-          <w:rFonts w:ascii="Calibri" w:hAnsi="Calibri" w:cs="Calibri"/>
-          <w:sz w:val="24"/>
-          <w:szCs w:val="24"/>
-        </w:rPr>
-        <w:t>us</w:t>
-      </w:r>
-      <w:proofErr w:type="spellEnd"/>
-      <w:r>
-        <w:rPr>
-          <w:rFonts w:ascii="Calibri" w:hAnsi="Calibri" w:cs="Calibri"/>
-          <w:sz w:val="24"/>
-          <w:szCs w:val="24"/>
-        </w:rPr>
-        <w:t>:</w:t>
-      </w:r>
-    </w:p>
-    <w:p>
-      <w:pPr>
-        <w:rPr>
-          <w:rFonts w:ascii="Calibri" w:hAnsi="Calibri" w:cs="Calibri"/>
-          <w:sz w:val="24"/>
-          <w:szCs w:val="24"/>
-        </w:rPr>
-      </w:pPr>
-      <w:r>
-        <w:rPr>
-          <w:rFonts w:ascii="Calibri" w:hAnsi="Calibri" w:cs="Calibri"/>
+        <w:t xml:space="preserve"> us:</w:t>
+      </w:r>
+    </w:p>
+    <w:p>
+      <w:pPr>
+        <w:rPr>
+          <w:rFonts w:ascii="Calibri" w:hAnsi="Calibri" w:cs="Calibri"/>
+          <w:sz w:val="24"/>
+          <w:szCs w:val="24"/>
+        </w:rPr>
+      </w:pPr>
+      <w:r>
+        <w:rPr>
+          <w:rFonts w:ascii="Calibri" w:hAnsi="Calibri" w:cs="Calibri"/>
+          <w:noProof/>
           <w:sz w:val="24"/>
           <w:szCs w:val="24"/>
         </w:rPr>
@@ -666,6 +649,15 @@
     </w:p>
     <w:p>
       <w:pPr>
+        <w:rPr>
+          <w:rFonts w:ascii="Calibri" w:hAnsi="Calibri" w:cs="Calibri"/>
+          <w:sz w:val="24"/>
+          <w:szCs w:val="24"/>
+        </w:rPr>
+      </w:pPr>
+    </w:p>
+    <w:p>
+      <w:pPr>
         <w:pStyle w:val="Prrafodelista"/>
         <w:numPr>
           <w:ilvl w:val="0"/>
@@ -698,6 +690,7 @@
       <w:r>
         <w:rPr>
           <w:rFonts w:ascii="Calibri" w:hAnsi="Calibri" w:cs="Calibri"/>
+          <w:noProof/>
           <w:sz w:val="24"/>
           <w:szCs w:val="24"/>
         </w:rPr>
@@ -771,6 +764,7 @@
       <w:r>
         <w:rPr>
           <w:rFonts w:ascii="Calibri" w:hAnsi="Calibri" w:cs="Calibri"/>
+          <w:noProof/>
           <w:sz w:val="24"/>
           <w:szCs w:val="24"/>
         </w:rPr>
@@ -861,6 +855,7 @@
       <w:r>
         <w:rPr>
           <w:rFonts w:ascii="Calibri" w:hAnsi="Calibri" w:cs="Calibri"/>
+          <w:noProof/>
           <w:sz w:val="24"/>
           <w:szCs w:val="24"/>
         </w:rPr>
@@ -989,6 +984,7 @@
       <w:r>
         <w:rPr>
           <w:rFonts w:ascii="Calibri" w:hAnsi="Calibri" w:cs="Calibri"/>
+          <w:noProof/>
           <w:sz w:val="24"/>
           <w:szCs w:val="24"/>
         </w:rPr>
@@ -1021,6 +1017,551 @@
                     <a:prstGeom prst="rect">
                       <a:avLst/>
                     </a:prstGeom>
+                  </pic:spPr>
+                </pic:pic>
+              </a:graphicData>
+            </a:graphic>
+          </wp:inline>
+        </w:drawing>
+      </w:r>
+    </w:p>
+    <w:p>
+      <w:pPr>
+        <w:rPr>
+          <w:rFonts w:ascii="Calibri" w:hAnsi="Calibri" w:cs="Calibri"/>
+          <w:sz w:val="24"/>
+          <w:szCs w:val="24"/>
+        </w:rPr>
+      </w:pPr>
+    </w:p>
+    <w:p>
+      <w:pPr>
+        <w:rPr>
+          <w:rFonts w:ascii="Calibri" w:hAnsi="Calibri" w:cs="Calibri"/>
+          <w:sz w:val="24"/>
+          <w:szCs w:val="24"/>
+        </w:rPr>
+      </w:pPr>
+    </w:p>
+    <w:p>
+      <w:pPr>
+        <w:rPr>
+          <w:rFonts w:ascii="Calibri" w:hAnsi="Calibri" w:cs="Calibri"/>
+          <w:sz w:val="24"/>
+          <w:szCs w:val="24"/>
+        </w:rPr>
+      </w:pPr>
+    </w:p>
+    <w:p>
+      <w:pPr>
+        <w:rPr>
+          <w:rFonts w:ascii="Calibri" w:hAnsi="Calibri" w:cs="Calibri"/>
+          <w:sz w:val="24"/>
+          <w:szCs w:val="24"/>
+        </w:rPr>
+      </w:pPr>
+    </w:p>
+    <w:p>
+      <w:pPr>
+        <w:rPr>
+          <w:rFonts w:ascii="Calibri" w:hAnsi="Calibri" w:cs="Calibri"/>
+          <w:sz w:val="24"/>
+          <w:szCs w:val="24"/>
+        </w:rPr>
+      </w:pPr>
+    </w:p>
+    <w:p>
+      <w:pPr>
+        <w:rPr>
+          <w:rFonts w:ascii="Calibri" w:hAnsi="Calibri" w:cs="Calibri"/>
+          <w:sz w:val="24"/>
+          <w:szCs w:val="24"/>
+        </w:rPr>
+      </w:pPr>
+    </w:p>
+    <w:p>
+      <w:pPr>
+        <w:rPr>
+          <w:rFonts w:ascii="Calibri" w:hAnsi="Calibri" w:cs="Calibri"/>
+          <w:sz w:val="24"/>
+          <w:szCs w:val="24"/>
+        </w:rPr>
+      </w:pPr>
+    </w:p>
+    <w:p>
+      <w:pPr>
+        <w:pStyle w:val="Prrafodelista"/>
+        <w:numPr>
+          <w:ilvl w:val="0"/>
+          <w:numId w:val="1"/>
+        </w:numPr>
+        <w:rPr>
+          <w:rFonts w:ascii="Calibri" w:hAnsi="Calibri" w:cs="Calibri"/>
+          <w:sz w:val="24"/>
+          <w:szCs w:val="24"/>
+        </w:rPr>
+      </w:pPr>
+      <w:r>
+        <w:rPr>
+          <w:rFonts w:ascii="Calibri" w:hAnsi="Calibri" w:cs="Calibri"/>
+          <w:sz w:val="24"/>
+          <w:szCs w:val="24"/>
+        </w:rPr>
+        <w:lastRenderedPageBreak/>
+        <w:t>Página de administrador:</w:t>
+      </w:r>
+      <w:r>
+        <w:rPr>
+          <w:rFonts w:ascii="Calibri" w:hAnsi="Calibri" w:cs="Calibri"/>
+          <w:noProof/>
+          <w:sz w:val="24"/>
+          <w:szCs w:val="24"/>
+        </w:rPr>
+        <w:drawing>
+          <wp:inline distT="0" distB="0" distL="0" distR="0" wp14:anchorId="39BA39BE" wp14:editId="0F1FE434">
+            <wp:extent cx="5400675" cy="5705475"/>
+            <wp:effectExtent l="0" t="0" r="9525" b="9525"/>
+            <wp:docPr id="1710924804" name="Imagen 1"/>
+            <wp:cNvGraphicFramePr>
+              <a:graphicFrameLocks xmlns:a="http://schemas.openxmlformats.org/drawingml/2006/main" noChangeAspect="1"/>
+            </wp:cNvGraphicFramePr>
+            <a:graphic xmlns:a="http://schemas.openxmlformats.org/drawingml/2006/main">
+              <a:graphicData uri="http://schemas.openxmlformats.org/drawingml/2006/picture">
+                <pic:pic xmlns:pic="http://schemas.openxmlformats.org/drawingml/2006/picture">
+                  <pic:nvPicPr>
+                    <pic:cNvPr id="0" name="Picture 1"/>
+                    <pic:cNvPicPr>
+                      <a:picLocks noChangeAspect="1" noChangeArrowheads="1"/>
+                    </pic:cNvPicPr>
+                  </pic:nvPicPr>
+                  <pic:blipFill>
+                    <a:blip r:embed="rId13">
+                      <a:extLst>
+                        <a:ext uri="{28A0092B-C50C-407E-A947-70E740481C1C}">
+                          <a14:useLocalDpi xmlns:a14="http://schemas.microsoft.com/office/drawing/2010/main" val="0"/>
+                        </a:ext>
+                      </a:extLst>
+                    </a:blip>
+                    <a:srcRect/>
+                    <a:stretch>
+                      <a:fillRect/>
+                    </a:stretch>
+                  </pic:blipFill>
+                  <pic:spPr bwMode="auto">
+                    <a:xfrm>
+                      <a:off x="0" y="0"/>
+                      <a:ext cx="5400675" cy="5705475"/>
+                    </a:xfrm>
+                    <a:prstGeom prst="rect">
+                      <a:avLst/>
+                    </a:prstGeom>
+                    <a:noFill/>
+                    <a:ln>
+                      <a:noFill/>
+                    </a:ln>
+                  </pic:spPr>
+                </pic:pic>
+              </a:graphicData>
+            </a:graphic>
+          </wp:inline>
+        </w:drawing>
+      </w:r>
+    </w:p>
+    <w:p>
+      <w:pPr>
+        <w:rPr>
+          <w:rFonts w:ascii="Calibri" w:hAnsi="Calibri" w:cs="Calibri"/>
+          <w:sz w:val="24"/>
+          <w:szCs w:val="24"/>
+        </w:rPr>
+      </w:pPr>
+    </w:p>
+    <w:p>
+      <w:pPr>
+        <w:rPr>
+          <w:rFonts w:ascii="Calibri" w:hAnsi="Calibri" w:cs="Calibri"/>
+          <w:sz w:val="24"/>
+          <w:szCs w:val="24"/>
+        </w:rPr>
+      </w:pPr>
+    </w:p>
+    <w:p>
+      <w:pPr>
+        <w:rPr>
+          <w:rFonts w:ascii="Calibri" w:hAnsi="Calibri" w:cs="Calibri"/>
+          <w:sz w:val="24"/>
+          <w:szCs w:val="24"/>
+        </w:rPr>
+      </w:pPr>
+    </w:p>
+    <w:p>
+      <w:pPr>
+        <w:rPr>
+          <w:rFonts w:ascii="Calibri" w:hAnsi="Calibri" w:cs="Calibri"/>
+          <w:sz w:val="24"/>
+          <w:szCs w:val="24"/>
+        </w:rPr>
+      </w:pPr>
+    </w:p>
+    <w:p>
+      <w:pPr>
+        <w:rPr>
+          <w:rFonts w:ascii="Calibri" w:hAnsi="Calibri" w:cs="Calibri"/>
+          <w:sz w:val="24"/>
+          <w:szCs w:val="24"/>
+        </w:rPr>
+      </w:pPr>
+    </w:p>
+    <w:p>
+      <w:pPr>
+        <w:rPr>
+          <w:rFonts w:ascii="Calibri" w:hAnsi="Calibri" w:cs="Calibri"/>
+          <w:sz w:val="24"/>
+          <w:szCs w:val="24"/>
+        </w:rPr>
+      </w:pPr>
+    </w:p>
+    <w:p>
+      <w:pPr>
+        <w:rPr>
+          <w:rFonts w:ascii="Calibri" w:hAnsi="Calibri" w:cs="Calibri"/>
+          <w:sz w:val="24"/>
+          <w:szCs w:val="24"/>
+        </w:rPr>
+      </w:pPr>
+    </w:p>
+    <w:p>
+      <w:pPr>
+        <w:rPr>
+          <w:rFonts w:ascii="Calibri" w:hAnsi="Calibri" w:cs="Calibri"/>
+          <w:sz w:val="24"/>
+          <w:szCs w:val="24"/>
+        </w:rPr>
+      </w:pPr>
+    </w:p>
+    <w:p>
+      <w:pPr>
+        <w:rPr>
+          <w:rFonts w:ascii="Calibri" w:hAnsi="Calibri" w:cs="Calibri"/>
+          <w:sz w:val="24"/>
+          <w:szCs w:val="24"/>
+        </w:rPr>
+      </w:pPr>
+    </w:p>
+    <w:p>
+      <w:pPr>
+        <w:rPr>
+          <w:rFonts w:ascii="Calibri" w:hAnsi="Calibri" w:cs="Calibri"/>
+          <w:sz w:val="24"/>
+          <w:szCs w:val="24"/>
+          <w:u w:val="single"/>
+        </w:rPr>
+      </w:pPr>
+      <w:r>
+        <w:rPr>
+          <w:rFonts w:ascii="Calibri" w:hAnsi="Calibri" w:cs="Calibri"/>
+          <w:sz w:val="24"/>
+          <w:szCs w:val="24"/>
+          <w:u w:val="single"/>
+        </w:rPr>
+        <w:lastRenderedPageBreak/>
+        <w:t>Vistas en versión móvil</w:t>
+      </w:r>
+    </w:p>
+    <w:p>
+      <w:pPr>
+        <w:rPr>
+          <w:rFonts w:ascii="Calibri" w:hAnsi="Calibri" w:cs="Calibri"/>
+          <w:sz w:val="24"/>
+          <w:szCs w:val="24"/>
+          <w:u w:val="single"/>
+        </w:rPr>
+      </w:pPr>
+      <w:r>
+        <w:rPr>
+          <w:rFonts w:ascii="Calibri" w:hAnsi="Calibri" w:cs="Calibri"/>
+          <w:noProof/>
+          <w:sz w:val="24"/>
+          <w:szCs w:val="24"/>
+        </w:rPr>
+        <w:drawing>
+          <wp:inline distT="0" distB="0" distL="0" distR="0" wp14:anchorId="45D1EADC" wp14:editId="6627C7BC">
+            <wp:extent cx="2733675" cy="6002928"/>
+            <wp:effectExtent l="0" t="0" r="0" b="0"/>
+            <wp:docPr id="177470159" name="Imagen 2" descr="Interfaz de usuario gráfica, Aplicación&#10;&#10;El contenido generado por IA puede ser incorrecto."/>
+            <wp:cNvGraphicFramePr>
+              <a:graphicFrameLocks xmlns:a="http://schemas.openxmlformats.org/drawingml/2006/main" noChangeAspect="1"/>
+            </wp:cNvGraphicFramePr>
+            <a:graphic xmlns:a="http://schemas.openxmlformats.org/drawingml/2006/main">
+              <a:graphicData uri="http://schemas.openxmlformats.org/drawingml/2006/picture">
+                <pic:pic xmlns:pic="http://schemas.openxmlformats.org/drawingml/2006/picture">
+                  <pic:nvPicPr>
+                    <pic:cNvPr id="177470159" name="Imagen 2" descr="Interfaz de usuario gráfica, Aplicación&#10;&#10;El contenido generado por IA puede ser incorrecto."/>
+                    <pic:cNvPicPr>
+                      <a:picLocks noChangeAspect="1" noChangeArrowheads="1"/>
+                    </pic:cNvPicPr>
+                  </pic:nvPicPr>
+                  <pic:blipFill>
+                    <a:blip r:embed="rId14">
+                      <a:extLst>
+                        <a:ext uri="{28A0092B-C50C-407E-A947-70E740481C1C}">
+                          <a14:useLocalDpi xmlns:a14="http://schemas.microsoft.com/office/drawing/2010/main" val="0"/>
+                        </a:ext>
+                      </a:extLst>
+                    </a:blip>
+                    <a:srcRect/>
+                    <a:stretch>
+                      <a:fillRect/>
+                    </a:stretch>
+                  </pic:blipFill>
+                  <pic:spPr bwMode="auto">
+                    <a:xfrm>
+                      <a:off x="0" y="0"/>
+                      <a:ext cx="2741221" cy="6019499"/>
+                    </a:xfrm>
+                    <a:prstGeom prst="rect">
+                      <a:avLst/>
+                    </a:prstGeom>
+                    <a:noFill/>
+                    <a:ln>
+                      <a:noFill/>
+                    </a:ln>
+                  </pic:spPr>
+                </pic:pic>
+              </a:graphicData>
+            </a:graphic>
+          </wp:inline>
+        </w:drawing>
+      </w:r>
+      <w:r>
+        <w:rPr>
+          <w:rFonts w:ascii="Calibri" w:hAnsi="Calibri" w:cs="Calibri"/>
+          <w:noProof/>
+          <w:sz w:val="24"/>
+          <w:szCs w:val="24"/>
+        </w:rPr>
+        <w:drawing>
+          <wp:inline distT="0" distB="0" distL="0" distR="0" wp14:anchorId="494A40C7" wp14:editId="1A0268F1">
+            <wp:extent cx="2324735" cy="5992206"/>
+            <wp:effectExtent l="0" t="0" r="0" b="8890"/>
+            <wp:docPr id="1767444036" name="Imagen 3" descr="Texto, Carta&#10;&#10;El contenido generado por IA puede ser incorrecto."/>
+            <wp:cNvGraphicFramePr>
+              <a:graphicFrameLocks xmlns:a="http://schemas.openxmlformats.org/drawingml/2006/main" noChangeAspect="1"/>
+            </wp:cNvGraphicFramePr>
+            <a:graphic xmlns:a="http://schemas.openxmlformats.org/drawingml/2006/main">
+              <a:graphicData uri="http://schemas.openxmlformats.org/drawingml/2006/picture">
+                <pic:pic xmlns:pic="http://schemas.openxmlformats.org/drawingml/2006/picture">
+                  <pic:nvPicPr>
+                    <pic:cNvPr id="1767444036" name="Imagen 3" descr="Texto, Carta&#10;&#10;El contenido generado por IA puede ser incorrecto."/>
+                    <pic:cNvPicPr>
+                      <a:picLocks noChangeAspect="1" noChangeArrowheads="1"/>
+                    </pic:cNvPicPr>
+                  </pic:nvPicPr>
+                  <pic:blipFill>
+                    <a:blip r:embed="rId15">
+                      <a:extLst>
+                        <a:ext uri="{28A0092B-C50C-407E-A947-70E740481C1C}">
+                          <a14:useLocalDpi xmlns:a14="http://schemas.microsoft.com/office/drawing/2010/main" val="0"/>
+                        </a:ext>
+                      </a:extLst>
+                    </a:blip>
+                    <a:srcRect/>
+                    <a:stretch>
+                      <a:fillRect/>
+                    </a:stretch>
+                  </pic:blipFill>
+                  <pic:spPr bwMode="auto">
+                    <a:xfrm>
+                      <a:off x="0" y="0"/>
+                      <a:ext cx="2356591" cy="6074319"/>
+                    </a:xfrm>
+                    <a:prstGeom prst="rect">
+                      <a:avLst/>
+                    </a:prstGeom>
+                    <a:noFill/>
+                    <a:ln>
+                      <a:noFill/>
+                    </a:ln>
+                  </pic:spPr>
+                </pic:pic>
+              </a:graphicData>
+            </a:graphic>
+          </wp:inline>
+        </w:drawing>
+      </w:r>
+    </w:p>
+    <w:p>
+      <w:pPr>
+        <w:pStyle w:val="Prrafodelista"/>
+        <w:rPr>
+          <w:rFonts w:ascii="Calibri" w:hAnsi="Calibri" w:cs="Calibri"/>
+          <w:sz w:val="24"/>
+          <w:szCs w:val="24"/>
+        </w:rPr>
+      </w:pPr>
+      <w:r>
+        <w:rPr>
+          <w:rFonts w:ascii="Calibri" w:hAnsi="Calibri" w:cs="Calibri"/>
+          <w:noProof/>
+          <w:sz w:val="24"/>
+          <w:szCs w:val="24"/>
+        </w:rPr>
+        <w:lastRenderedPageBreak/>
+        <w:drawing>
+          <wp:inline distT="0" distB="0" distL="0" distR="0" wp14:anchorId="6E7B23AA" wp14:editId="521391D7">
+            <wp:extent cx="1476375" cy="7019925"/>
+            <wp:effectExtent l="0" t="0" r="9525" b="9525"/>
+            <wp:docPr id="300634058" name="Imagen 4"/>
+            <wp:cNvGraphicFramePr>
+              <a:graphicFrameLocks xmlns:a="http://schemas.openxmlformats.org/drawingml/2006/main" noChangeAspect="1"/>
+            </wp:cNvGraphicFramePr>
+            <a:graphic xmlns:a="http://schemas.openxmlformats.org/drawingml/2006/main">
+              <a:graphicData uri="http://schemas.openxmlformats.org/drawingml/2006/picture">
+                <pic:pic xmlns:pic="http://schemas.openxmlformats.org/drawingml/2006/picture">
+                  <pic:nvPicPr>
+                    <pic:cNvPr id="0" name="Picture 4"/>
+                    <pic:cNvPicPr>
+                      <a:picLocks noChangeAspect="1" noChangeArrowheads="1"/>
+                    </pic:cNvPicPr>
+                  </pic:nvPicPr>
+                  <pic:blipFill>
+                    <a:blip r:embed="rId16">
+                      <a:extLst>
+                        <a:ext uri="{28A0092B-C50C-407E-A947-70E740481C1C}">
+                          <a14:useLocalDpi xmlns:a14="http://schemas.microsoft.com/office/drawing/2010/main" val="0"/>
+                        </a:ext>
+                      </a:extLst>
+                    </a:blip>
+                    <a:srcRect/>
+                    <a:stretch>
+                      <a:fillRect/>
+                    </a:stretch>
+                  </pic:blipFill>
+                  <pic:spPr bwMode="auto">
+                    <a:xfrm>
+                      <a:off x="0" y="0"/>
+                      <a:ext cx="1476375" cy="7019925"/>
+                    </a:xfrm>
+                    <a:prstGeom prst="rect">
+                      <a:avLst/>
+                    </a:prstGeom>
+                    <a:noFill/>
+                    <a:ln>
+                      <a:noFill/>
+                    </a:ln>
+                  </pic:spPr>
+                </pic:pic>
+              </a:graphicData>
+            </a:graphic>
+          </wp:inline>
+        </w:drawing>
+      </w:r>
+      <w:r>
+        <w:rPr>
+          <w:rFonts w:ascii="Calibri" w:hAnsi="Calibri" w:cs="Calibri"/>
+          <w:noProof/>
+          <w:sz w:val="24"/>
+          <w:szCs w:val="24"/>
+        </w:rPr>
+        <w:drawing>
+          <wp:inline distT="0" distB="0" distL="0" distR="0" wp14:anchorId="10044940" wp14:editId="342A69E3">
+            <wp:extent cx="3285388" cy="7029450"/>
+            <wp:effectExtent l="0" t="0" r="0" b="0"/>
+            <wp:docPr id="221975119" name="Imagen 5"/>
+            <wp:cNvGraphicFramePr>
+              <a:graphicFrameLocks xmlns:a="http://schemas.openxmlformats.org/drawingml/2006/main" noChangeAspect="1"/>
+            </wp:cNvGraphicFramePr>
+            <a:graphic xmlns:a="http://schemas.openxmlformats.org/drawingml/2006/main">
+              <a:graphicData uri="http://schemas.openxmlformats.org/drawingml/2006/picture">
+                <pic:pic xmlns:pic="http://schemas.openxmlformats.org/drawingml/2006/picture">
+                  <pic:nvPicPr>
+                    <pic:cNvPr id="0" name="Picture 5"/>
+                    <pic:cNvPicPr>
+                      <a:picLocks noChangeAspect="1" noChangeArrowheads="1"/>
+                    </pic:cNvPicPr>
+                  </pic:nvPicPr>
+                  <pic:blipFill>
+                    <a:blip r:embed="rId17">
+                      <a:extLst>
+                        <a:ext uri="{28A0092B-C50C-407E-A947-70E740481C1C}">
+                          <a14:useLocalDpi xmlns:a14="http://schemas.microsoft.com/office/drawing/2010/main" val="0"/>
+                        </a:ext>
+                      </a:extLst>
+                    </a:blip>
+                    <a:srcRect/>
+                    <a:stretch>
+                      <a:fillRect/>
+                    </a:stretch>
+                  </pic:blipFill>
+                  <pic:spPr bwMode="auto">
+                    <a:xfrm>
+                      <a:off x="0" y="0"/>
+                      <a:ext cx="3293578" cy="7046974"/>
+                    </a:xfrm>
+                    <a:prstGeom prst="rect">
+                      <a:avLst/>
+                    </a:prstGeom>
+                    <a:noFill/>
+                    <a:ln>
+                      <a:noFill/>
+                    </a:ln>
+                  </pic:spPr>
+                </pic:pic>
+              </a:graphicData>
+            </a:graphic>
+          </wp:inline>
+        </w:drawing>
+      </w:r>
+      <w:r>
+        <w:rPr>
+          <w:rFonts w:ascii="Calibri" w:hAnsi="Calibri" w:cs="Calibri"/>
+          <w:noProof/>
+          <w:sz w:val="24"/>
+          <w:szCs w:val="24"/>
+        </w:rPr>
+        <w:lastRenderedPageBreak/>
+        <w:drawing>
+          <wp:inline distT="0" distB="0" distL="0" distR="0" wp14:anchorId="20B132EB" wp14:editId="35652980">
+            <wp:extent cx="3257550" cy="7105650"/>
+            <wp:effectExtent l="0" t="0" r="0" b="0"/>
+            <wp:docPr id="965002808" name="Imagen 6"/>
+            <wp:cNvGraphicFramePr>
+              <a:graphicFrameLocks xmlns:a="http://schemas.openxmlformats.org/drawingml/2006/main" noChangeAspect="1"/>
+            </wp:cNvGraphicFramePr>
+            <a:graphic xmlns:a="http://schemas.openxmlformats.org/drawingml/2006/main">
+              <a:graphicData uri="http://schemas.openxmlformats.org/drawingml/2006/picture">
+                <pic:pic xmlns:pic="http://schemas.openxmlformats.org/drawingml/2006/picture">
+                  <pic:nvPicPr>
+                    <pic:cNvPr id="0" name="Picture 6"/>
+                    <pic:cNvPicPr>
+                      <a:picLocks noChangeAspect="1" noChangeArrowheads="1"/>
+                    </pic:cNvPicPr>
+                  </pic:nvPicPr>
+                  <pic:blipFill>
+                    <a:blip r:embed="rId18">
+                      <a:extLst>
+                        <a:ext uri="{28A0092B-C50C-407E-A947-70E740481C1C}">
+                          <a14:useLocalDpi xmlns:a14="http://schemas.microsoft.com/office/drawing/2010/main" val="0"/>
+                        </a:ext>
+                      </a:extLst>
+                    </a:blip>
+                    <a:srcRect/>
+                    <a:stretch>
+                      <a:fillRect/>
+                    </a:stretch>
+                  </pic:blipFill>
+                  <pic:spPr bwMode="auto">
+                    <a:xfrm>
+                      <a:off x="0" y="0"/>
+                      <a:ext cx="3257550" cy="7105650"/>
+                    </a:xfrm>
+                    <a:prstGeom prst="rect">
+                      <a:avLst/>
+                    </a:prstGeom>
+                    <a:noFill/>
+                    <a:ln>
+                      <a:noFill/>
+                    </a:ln>
                   </pic:spPr>
                 </pic:pic>
               </a:graphicData>

</xml_diff>